<commit_message>
Almost finish with PLANO DE PROJETO. CRONOGRAMA quase finalizado também... Versao 1.0 do produto final no SOLIDWORKS feito
</commit_message>
<xml_diff>
--- a/LaTeX Project/Documentos/Atas de Reunião.docx
+++ b/LaTeX Project/Documentos/Atas de Reunião.docx
@@ -6089,8 +6089,6 @@
           <w:szCs w:val="24"/>
         </w:rPr>
       </w:pPr>
-      <w:bookmarkStart w:id="5" w:name="_GoBack"/>
-      <w:bookmarkEnd w:id="5"/>
     </w:p>
     <w:p>
       <w:pPr>
@@ -6169,7 +6167,7 @@
           <w:szCs w:val="32"/>
         </w:rPr>
       </w:pPr>
-      <w:bookmarkStart w:id="6" w:name="_Toc437626244"/>
+      <w:bookmarkStart w:id="5" w:name="_Toc437626244"/>
       <w:r>
         <w:rPr>
           <w:rFonts w:ascii="Arial" w:hAnsi="Arial" w:cs="Arial"/>
@@ -6189,7 +6187,7 @@
         </w:rPr>
         <w:t>ão do Plano de Projeto</w:t>
       </w:r>
-      <w:bookmarkEnd w:id="6"/>
+      <w:bookmarkEnd w:id="5"/>
     </w:p>
     <w:p>
       <w:pPr>
@@ -6979,7 +6977,7 @@
           <w:szCs w:val="32"/>
         </w:rPr>
       </w:pPr>
-      <w:bookmarkStart w:id="7" w:name="_Toc437626245"/>
+      <w:bookmarkStart w:id="6" w:name="_Toc437626245"/>
       <w:r>
         <w:rPr>
           <w:rFonts w:ascii="Arial" w:hAnsi="Arial" w:cs="Arial"/>
@@ -6999,7 +6997,7 @@
         </w:rPr>
         <w:t xml:space="preserve"> do Plano de Projeto</w:t>
       </w:r>
-      <w:bookmarkEnd w:id="7"/>
+      <w:bookmarkEnd w:id="6"/>
     </w:p>
     <w:p>
       <w:pPr>
@@ -7943,7 +7941,25 @@
           <w:sz w:val="24"/>
           <w:szCs w:val="24"/>
         </w:rPr>
-        <w:t>17:00</w:t>
+        <w:t>1</w:t>
+      </w:r>
+      <w:r>
+        <w:rPr>
+          <w:rFonts w:ascii="Arial" w:hAnsi="Arial" w:cs="Arial"/>
+          <w:sz w:val="24"/>
+          <w:szCs w:val="24"/>
+        </w:rPr>
+        <w:t>3</w:t>
+      </w:r>
+      <w:bookmarkStart w:id="7" w:name="_GoBack"/>
+      <w:bookmarkEnd w:id="7"/>
+      <w:r>
+        <w:rPr>
+          <w:rFonts w:ascii="Arial" w:hAnsi="Arial" w:cs="Arial"/>
+          <w:sz w:val="24"/>
+          <w:szCs w:val="24"/>
+        </w:rPr>
+        <w:t>:00</w:t>
       </w:r>
     </w:p>
     <w:p>
@@ -12438,7 +12454,7 @@
 </file>
 
 <file path=customXml/itemProps2.xml><?xml version="1.0" encoding="utf-8"?>
-<ds:datastoreItem xmlns:ds="http://schemas.openxmlformats.org/officeDocument/2006/customXml" ds:itemID="{260D24E4-5843-4B04-865A-D75E7E93CFD9}">
+<ds:datastoreItem xmlns:ds="http://schemas.openxmlformats.org/officeDocument/2006/customXml" ds:itemID="{A635C8A1-FF36-456B-B4C8-09C57BA93E06}">
   <ds:schemaRefs>
     <ds:schemaRef ds:uri="http://schemas.openxmlformats.org/officeDocument/2006/bibliography"/>
   </ds:schemaRefs>

</xml_diff>

<commit_message>
Just one more day for the GANTT CHART. Perhaps ONE OR TWO days for OPCOES TECNOLOGICAS. CREATED folder REFERENCIAS BIBLIOGRAFICAS
</commit_message>
<xml_diff>
--- a/LaTeX Project/Documentos/Atas de Reunião.docx
+++ b/LaTeX Project/Documentos/Atas de Reunião.docx
@@ -1187,7 +1187,7 @@
           <w:rFonts w:ascii="Arial" w:hAnsi="Arial" w:cs="Arial"/>
         </w:rPr>
       </w:pPr>
-      <w:bookmarkStart w:id="0" w:name="_Toc437626239"/>
+      <w:bookmarkStart w:id="0" w:name="_Toc437961919"/>
       <w:r>
         <w:rPr>
           <w:rFonts w:ascii="Arial" w:hAnsi="Arial" w:cs="Arial"/>
@@ -3077,7 +3077,7 @@
             </w:rPr>
             <w:fldChar w:fldCharType="separate"/>
           </w:r>
-          <w:hyperlink w:anchor="_Toc437626239" w:history="1">
+          <w:hyperlink w:anchor="_Toc437961919" w:history="1">
             <w:r>
               <w:rPr>
                 <w:rStyle w:val="Hyperlink"/>
@@ -3088,6 +3088,16 @@
             </w:r>
             <w:r>
               <w:rPr>
+                <w:rStyle w:val="Hyperlink"/>
+                <w:rFonts w:ascii="Arial" w:hAnsi="Arial" w:cs="Arial"/>
+                <w:noProof/>
+              </w:rPr>
+              <w:t>..........................................................</w:t>
+            </w:r>
+            <w:bookmarkStart w:id="1" w:name="_GoBack"/>
+            <w:bookmarkEnd w:id="1"/>
+            <w:r>
+              <w:rPr>
                 <w:noProof/>
                 <w:webHidden/>
               </w:rPr>
@@ -3105,7 +3115,7 @@
                 <w:noProof/>
                 <w:webHidden/>
               </w:rPr>
-              <w:instrText xml:space="preserve"> PAGEREF _Toc437626239 \h </w:instrText>
+              <w:instrText xml:space="preserve"> PAGEREF _Toc437961919 \h </w:instrText>
             </w:r>
             <w:r>
               <w:rPr>
@@ -3147,7 +3157,7 @@
               <w:lang w:val="en-US" w:eastAsia="en-US"/>
             </w:rPr>
           </w:pPr>
-          <w:hyperlink w:anchor="_Toc437626240" w:history="1">
+          <w:hyperlink w:anchor="_Toc437961920" w:history="1">
             <w:r>
               <w:rPr>
                 <w:rStyle w:val="Hyperlink"/>
@@ -3173,6 +3183,14 @@
             </w:r>
             <w:r>
               <w:rPr>
+                <w:rStyle w:val="Hyperlink"/>
+                <w:rFonts w:ascii="Arial" w:hAnsi="Arial" w:cs="Arial"/>
+                <w:noProof/>
+              </w:rPr>
+              <w:t>.............................................................</w:t>
+            </w:r>
+            <w:r>
+              <w:rPr>
                 <w:noProof/>
                 <w:webHidden/>
               </w:rPr>
@@ -3190,7 +3208,7 @@
                 <w:noProof/>
                 <w:webHidden/>
               </w:rPr>
-              <w:instrText xml:space="preserve"> PAGEREF _Toc437626240 \h </w:instrText>
+              <w:instrText xml:space="preserve"> PAGEREF _Toc437961920 \h </w:instrText>
             </w:r>
             <w:r>
               <w:rPr>
@@ -3232,7 +3250,7 @@
               <w:lang w:val="en-US" w:eastAsia="en-US"/>
             </w:rPr>
           </w:pPr>
-          <w:hyperlink w:anchor="_Toc437626241" w:history="1">
+          <w:hyperlink w:anchor="_Toc437961921" w:history="1">
             <w:r>
               <w:rPr>
                 <w:rStyle w:val="Hyperlink"/>
@@ -3258,6 +3276,14 @@
             </w:r>
             <w:r>
               <w:rPr>
+                <w:rStyle w:val="Hyperlink"/>
+                <w:rFonts w:ascii="Arial" w:hAnsi="Arial" w:cs="Arial"/>
+                <w:noProof/>
+              </w:rPr>
+              <w:t>...............................................................</w:t>
+            </w:r>
+            <w:r>
+              <w:rPr>
                 <w:noProof/>
                 <w:webHidden/>
               </w:rPr>
@@ -3275,7 +3301,7 @@
                 <w:noProof/>
                 <w:webHidden/>
               </w:rPr>
-              <w:instrText xml:space="preserve"> PAGEREF _Toc437626241 \h </w:instrText>
+              <w:instrText xml:space="preserve"> PAGEREF _Toc437961921 \h </w:instrText>
             </w:r>
             <w:r>
               <w:rPr>
@@ -3317,7 +3343,7 @@
               <w:lang w:val="en-US" w:eastAsia="en-US"/>
             </w:rPr>
           </w:pPr>
-          <w:hyperlink w:anchor="_Toc437626242" w:history="1">
+          <w:hyperlink w:anchor="_Toc437961922" w:history="1">
             <w:r>
               <w:rPr>
                 <w:rStyle w:val="Hyperlink"/>
@@ -3343,6 +3369,14 @@
             </w:r>
             <w:r>
               <w:rPr>
+                <w:rStyle w:val="Hyperlink"/>
+                <w:rFonts w:ascii="Arial" w:hAnsi="Arial" w:cs="Arial"/>
+                <w:noProof/>
+              </w:rPr>
+              <w:t>.................................</w:t>
+            </w:r>
+            <w:r>
+              <w:rPr>
                 <w:noProof/>
                 <w:webHidden/>
               </w:rPr>
@@ -3360,7 +3394,7 @@
                 <w:noProof/>
                 <w:webHidden/>
               </w:rPr>
-              <w:instrText xml:space="preserve"> PAGEREF _Toc437626242 \h </w:instrText>
+              <w:instrText xml:space="preserve"> PAGEREF _Toc437961922 \h </w:instrText>
             </w:r>
             <w:r>
               <w:rPr>
@@ -3402,7 +3436,7 @@
               <w:lang w:val="en-US" w:eastAsia="en-US"/>
             </w:rPr>
           </w:pPr>
-          <w:hyperlink w:anchor="_Toc437626243" w:history="1">
+          <w:hyperlink w:anchor="_Toc437961923" w:history="1">
             <w:r>
               <w:rPr>
                 <w:rStyle w:val="Hyperlink"/>
@@ -3428,6 +3462,14 @@
             </w:r>
             <w:r>
               <w:rPr>
+                <w:rStyle w:val="Hyperlink"/>
+                <w:rFonts w:ascii="Arial" w:hAnsi="Arial" w:cs="Arial"/>
+                <w:noProof/>
+              </w:rPr>
+              <w:t>...............................................................</w:t>
+            </w:r>
+            <w:r>
+              <w:rPr>
                 <w:noProof/>
                 <w:webHidden/>
               </w:rPr>
@@ -3445,7 +3487,7 @@
                 <w:noProof/>
                 <w:webHidden/>
               </w:rPr>
-              <w:instrText xml:space="preserve"> PAGEREF _Toc437626243 \h </w:instrText>
+              <w:instrText xml:space="preserve"> PAGEREF _Toc437961923 \h </w:instrText>
             </w:r>
             <w:r>
               <w:rPr>
@@ -3487,7 +3529,7 @@
               <w:lang w:val="en-US" w:eastAsia="en-US"/>
             </w:rPr>
           </w:pPr>
-          <w:hyperlink w:anchor="_Toc437626244" w:history="1">
+          <w:hyperlink w:anchor="_Toc437961924" w:history="1">
             <w:r>
               <w:rPr>
                 <w:rStyle w:val="Hyperlink"/>
@@ -3513,6 +3555,14 @@
             </w:r>
             <w:r>
               <w:rPr>
+                <w:rStyle w:val="Hyperlink"/>
+                <w:rFonts w:ascii="Arial" w:hAnsi="Arial" w:cs="Arial"/>
+                <w:noProof/>
+              </w:rPr>
+              <w:t>...............................................................</w:t>
+            </w:r>
+            <w:r>
+              <w:rPr>
                 <w:noProof/>
                 <w:webHidden/>
               </w:rPr>
@@ -3530,7 +3580,7 @@
                 <w:noProof/>
                 <w:webHidden/>
               </w:rPr>
-              <w:instrText xml:space="preserve"> PAGEREF _Toc437626244 \h </w:instrText>
+              <w:instrText xml:space="preserve"> PAGEREF _Toc437961924 \h </w:instrText>
             </w:r>
             <w:r>
               <w:rPr>
@@ -3572,7 +3622,7 @@
               <w:lang w:val="en-US" w:eastAsia="en-US"/>
             </w:rPr>
           </w:pPr>
-          <w:hyperlink w:anchor="_Toc437626245" w:history="1">
+          <w:hyperlink w:anchor="_Toc437961925" w:history="1">
             <w:r>
               <w:rPr>
                 <w:rStyle w:val="Hyperlink"/>
@@ -3598,6 +3648,14 @@
             </w:r>
             <w:r>
               <w:rPr>
+                <w:rStyle w:val="Hyperlink"/>
+                <w:rFonts w:ascii="Arial" w:hAnsi="Arial" w:cs="Arial"/>
+                <w:noProof/>
+              </w:rPr>
+              <w:t>.................................................</w:t>
+            </w:r>
+            <w:r>
+              <w:rPr>
                 <w:noProof/>
                 <w:webHidden/>
               </w:rPr>
@@ -3615,7 +3673,7 @@
                 <w:noProof/>
                 <w:webHidden/>
               </w:rPr>
-              <w:instrText xml:space="preserve"> PAGEREF _Toc437626245 \h </w:instrText>
+              <w:instrText xml:space="preserve"> PAGEREF _Toc437961925 \h </w:instrText>
             </w:r>
             <w:r>
               <w:rPr>
@@ -3636,6 +3694,99 @@
                 <w:webHidden/>
               </w:rPr>
               <w:t>8</w:t>
+            </w:r>
+            <w:r>
+              <w:rPr>
+                <w:noProof/>
+                <w:webHidden/>
+              </w:rPr>
+              <w:fldChar w:fldCharType="end"/>
+            </w:r>
+          </w:hyperlink>
+        </w:p>
+        <w:p>
+          <w:pPr>
+            <w:pStyle w:val="TOC1"/>
+            <w:tabs>
+              <w:tab w:val="left" w:pos="440"/>
+            </w:tabs>
+            <w:rPr>
+              <w:noProof/>
+              <w:lang w:val="en-US" w:eastAsia="en-US"/>
+            </w:rPr>
+          </w:pPr>
+          <w:hyperlink w:anchor="_Toc437961926" w:history="1">
+            <w:r>
+              <w:rPr>
+                <w:rStyle w:val="Hyperlink"/>
+                <w:rFonts w:ascii="Arial" w:hAnsi="Arial" w:cs="Arial"/>
+                <w:noProof/>
+              </w:rPr>
+              <w:t>7.</w:t>
+            </w:r>
+            <w:r>
+              <w:rPr>
+                <w:noProof/>
+                <w:lang w:val="en-US" w:eastAsia="en-US"/>
+              </w:rPr>
+              <w:tab/>
+            </w:r>
+            <w:r>
+              <w:rPr>
+                <w:rStyle w:val="Hyperlink"/>
+                <w:rFonts w:ascii="Arial" w:hAnsi="Arial" w:cs="Arial"/>
+                <w:noProof/>
+              </w:rPr>
+              <w:t>Compra de Materiais e Atividade 1</w:t>
+            </w:r>
+            <w:r>
+              <w:rPr>
+                <w:rStyle w:val="Hyperlink"/>
+                <w:rFonts w:ascii="Arial" w:hAnsi="Arial" w:cs="Arial"/>
+                <w:noProof/>
+              </w:rPr>
+              <w:t>........................................................</w:t>
+            </w:r>
+            <w:r>
+              <w:rPr>
+                <w:noProof/>
+                <w:webHidden/>
+              </w:rPr>
+              <w:tab/>
+            </w:r>
+            <w:r>
+              <w:rPr>
+                <w:noProof/>
+                <w:webHidden/>
+              </w:rPr>
+              <w:fldChar w:fldCharType="begin"/>
+            </w:r>
+            <w:r>
+              <w:rPr>
+                <w:noProof/>
+                <w:webHidden/>
+              </w:rPr>
+              <w:instrText xml:space="preserve"> PAGEREF _Toc437961926 \h </w:instrText>
+            </w:r>
+            <w:r>
+              <w:rPr>
+                <w:noProof/>
+                <w:webHidden/>
+              </w:rPr>
+            </w:r>
+            <w:r>
+              <w:rPr>
+                <w:noProof/>
+                <w:webHidden/>
+              </w:rPr>
+              <w:fldChar w:fldCharType="separate"/>
+            </w:r>
+            <w:r>
+              <w:rPr>
+                <w:noProof/>
+                <w:webHidden/>
+              </w:rPr>
+              <w:t>9</w:t>
             </w:r>
             <w:r>
               <w:rPr>
@@ -3697,7 +3848,7 @@
           <w:szCs w:val="32"/>
         </w:rPr>
       </w:pPr>
-      <w:bookmarkStart w:id="1" w:name="_Toc437626240"/>
+      <w:bookmarkStart w:id="2" w:name="_Toc437961920"/>
       <w:r>
         <w:rPr>
           <w:rFonts w:ascii="Arial" w:hAnsi="Arial" w:cs="Arial"/>
@@ -3717,7 +3868,7 @@
         </w:rPr>
         <w:t>das Atas de Reunião</w:t>
       </w:r>
-      <w:bookmarkEnd w:id="1"/>
+      <w:bookmarkEnd w:id="2"/>
     </w:p>
     <w:p>
       <w:pPr>
@@ -3917,7 +4068,7 @@
           <w:szCs w:val="32"/>
         </w:rPr>
       </w:pPr>
-      <w:bookmarkStart w:id="2" w:name="_Toc437626241"/>
+      <w:bookmarkStart w:id="3" w:name="_Toc437961921"/>
       <w:r>
         <w:rPr>
           <w:rFonts w:ascii="Arial" w:hAnsi="Arial" w:cs="Arial"/>
@@ -3928,7 +4079,7 @@
         <w:lastRenderedPageBreak/>
         <w:t>Reunião de Kickoff do Projeto</w:t>
       </w:r>
-      <w:bookmarkEnd w:id="2"/>
+      <w:bookmarkEnd w:id="3"/>
     </w:p>
     <w:p>
       <w:pPr>
@@ -4606,7 +4757,7 @@
         </w:rPr>
         <w:br w:type="page"/>
       </w:r>
-      <w:bookmarkStart w:id="3" w:name="_Toc437626242"/>
+      <w:bookmarkStart w:id="4" w:name="_Toc437961922"/>
       <w:r>
         <w:rPr>
           <w:rFonts w:ascii="Arial" w:hAnsi="Arial" w:cs="Arial"/>
@@ -4653,7 +4804,7 @@
         </w:rPr>
         <w:t>presentação</w:t>
       </w:r>
-      <w:bookmarkEnd w:id="3"/>
+      <w:bookmarkEnd w:id="4"/>
     </w:p>
     <w:p>
       <w:pPr>
@@ -5430,7 +5581,7 @@
           <w:szCs w:val="32"/>
         </w:rPr>
       </w:pPr>
-      <w:bookmarkStart w:id="4" w:name="_Toc437626243"/>
+      <w:bookmarkStart w:id="5" w:name="_Toc437961923"/>
       <w:r>
         <w:rPr>
           <w:rFonts w:ascii="Arial" w:hAnsi="Arial" w:cs="Arial"/>
@@ -5441,7 +5592,7 @@
         <w:lastRenderedPageBreak/>
         <w:t>Termo de Abertura de Projeto</w:t>
       </w:r>
-      <w:bookmarkEnd w:id="4"/>
+      <w:bookmarkEnd w:id="5"/>
     </w:p>
     <w:p>
       <w:pPr>
@@ -6167,7 +6318,7 @@
           <w:szCs w:val="32"/>
         </w:rPr>
       </w:pPr>
-      <w:bookmarkStart w:id="5" w:name="_Toc437626244"/>
+      <w:bookmarkStart w:id="6" w:name="_Toc437961924"/>
       <w:r>
         <w:rPr>
           <w:rFonts w:ascii="Arial" w:hAnsi="Arial" w:cs="Arial"/>
@@ -6187,7 +6338,7 @@
         </w:rPr>
         <w:t>ão do Plano de Projeto</w:t>
       </w:r>
-      <w:bookmarkEnd w:id="5"/>
+      <w:bookmarkEnd w:id="6"/>
     </w:p>
     <w:p>
       <w:pPr>
@@ -6977,7 +7128,7 @@
           <w:szCs w:val="32"/>
         </w:rPr>
       </w:pPr>
-      <w:bookmarkStart w:id="6" w:name="_Toc437626245"/>
+      <w:bookmarkStart w:id="7" w:name="_Toc437961925"/>
       <w:r>
         <w:rPr>
           <w:rFonts w:ascii="Arial" w:hAnsi="Arial" w:cs="Arial"/>
@@ -6997,7 +7148,7 @@
         </w:rPr>
         <w:t xml:space="preserve"> do Plano de Projeto</w:t>
       </w:r>
-      <w:bookmarkEnd w:id="6"/>
+      <w:bookmarkEnd w:id="7"/>
     </w:p>
     <w:p>
       <w:pPr>
@@ -7748,6 +7899,7 @@
           <w:szCs w:val="32"/>
         </w:rPr>
       </w:pPr>
+      <w:bookmarkStart w:id="8" w:name="_Toc437961926"/>
       <w:r>
         <w:rPr>
           <w:rFonts w:ascii="Arial" w:hAnsi="Arial" w:cs="Arial"/>
@@ -7758,6 +7910,7 @@
         <w:lastRenderedPageBreak/>
         <w:t>Compra de Materiais e Atividade 1</w:t>
       </w:r>
+      <w:bookmarkEnd w:id="8"/>
     </w:p>
     <w:p>
       <w:pPr>
@@ -7951,8 +8104,6 @@
         </w:rPr>
         <w:t>3</w:t>
       </w:r>
-      <w:bookmarkStart w:id="7" w:name="_GoBack"/>
-      <w:bookmarkEnd w:id="7"/>
       <w:r>
         <w:rPr>
           <w:rFonts w:ascii="Arial" w:hAnsi="Arial" w:cs="Arial"/>
@@ -8531,10 +8682,7 @@
       <w:fldChar w:fldCharType="end"/>
     </w:r>
     <w:r>
-      <w:t xml:space="preserve"> </w:t>
-    </w:r>
-    <w:r>
-      <w:t xml:space="preserve">PAGE   \* MERGEFORMAT </w:t>
+      <w:t xml:space="preserve"> PAGE   \* MERGEFORMAT </w:t>
     </w:r>
     <w:r>
       <w:rPr>
@@ -12454,7 +12602,7 @@
 </file>
 
 <file path=customXml/itemProps2.xml><?xml version="1.0" encoding="utf-8"?>
-<ds:datastoreItem xmlns:ds="http://schemas.openxmlformats.org/officeDocument/2006/customXml" ds:itemID="{A635C8A1-FF36-456B-B4C8-09C57BA93E06}">
+<ds:datastoreItem xmlns:ds="http://schemas.openxmlformats.org/officeDocument/2006/customXml" ds:itemID="{11E446D2-1C1D-46B4-952E-E5B59E700505}">
   <ds:schemaRefs>
     <ds:schemaRef ds:uri="http://schemas.openxmlformats.org/officeDocument/2006/bibliography"/>
   </ds:schemaRefs>

</xml_diff>